<commit_message>
Fixed plus-minus temp values
</commit_message>
<xml_diff>
--- a/01_acquisition/02_protocol/DatabaseTables.docx
+++ b/01_acquisition/02_protocol/DatabaseTables.docx
@@ -1069,7 +1069,7 @@
           <w:bCs/>
           <w:b/>
         </w:rPr>
-        <w:t xml:space="preserve">Some numeric column values gave a range of values rather than one set value, so they were split into two respective columns: low and high. The first column to be split as such was the water temperature column (STILL WORKING ON IT CODEWISE):</w:t>
+        <w:t xml:space="preserve">Some numeric column values gave a range of values rather than one set value, so they were split into two respective columns: low and high. The first column to be split as such was the water temperature column:</w:t>
       </w:r>
       <w:r>
         <w:rPr>
@@ -1085,6 +1085,15 @@
       </w:pPr>
       <w:r>
         <w:rPr>
+          <w:rStyle w:val="CommentTok"/>
+        </w:rPr>
+        <w:t xml:space="preserve">#creates a variable with the old temp measurements</w:t>
+      </w:r>
+      <w:r>
+        <w:br/>
+      </w:r>
+      <w:r>
+        <w:rPr>
           <w:rStyle w:val="NormalTok"/>
         </w:rPr>
         <w:t xml:space="preserve">fish_temps </w:t>
@@ -1114,7 +1123,217 @@
         <w:rPr>
           <w:rStyle w:val="NormalTok"/>
         </w:rPr>
-        <w:t xml:space="preserve">Temperature </w:t>
+        <w:t xml:space="preserve">Temperature</w:t>
+      </w:r>
+      <w:r>
+        <w:br/>
+      </w:r>
+      <w:r>
+        <w:br/>
+      </w:r>
+      <w:r>
+        <w:rPr>
+          <w:rStyle w:val="CommentTok"/>
+        </w:rPr>
+        <w:t xml:space="preserve">#correctly splits up values with as plus-minus (ex: 15 plus-minus 3 is split up as 12, 18)</w:t>
+      </w:r>
+      <w:r>
+        <w:br/>
+      </w:r>
+      <w:r>
+        <w:rPr>
+          <w:rStyle w:val="NormalTok"/>
+        </w:rPr>
+        <w:t xml:space="preserve">pm </w:t>
+      </w:r>
+      <w:r>
+        <w:rPr>
+          <w:rStyle w:val="OtherTok"/>
+        </w:rPr>
+        <w:t xml:space="preserve">&lt;-</w:t>
+      </w:r>
+      <w:r>
+        <w:rPr>
+          <w:rStyle w:val="NormalTok"/>
+        </w:rPr>
+        <w:t xml:space="preserve"> </w:t>
+      </w:r>
+      <w:r>
+        <w:rPr>
+          <w:rStyle w:val="FunctionTok"/>
+        </w:rPr>
+        <w:t xml:space="preserve">which</w:t>
+      </w:r>
+      <w:r>
+        <w:rPr>
+          <w:rStyle w:val="NormalTok"/>
+        </w:rPr>
+        <w:t xml:space="preserve">(</w:t>
+      </w:r>
+      <w:r>
+        <w:rPr>
+          <w:rStyle w:val="FunctionTok"/>
+        </w:rPr>
+        <w:t xml:space="preserve">str_detect</w:t>
+      </w:r>
+      <w:r>
+        <w:rPr>
+          <w:rStyle w:val="NormalTok"/>
+        </w:rPr>
+        <w:t xml:space="preserve">(fish_temps, </w:t>
+      </w:r>
+      <w:r>
+        <w:rPr>
+          <w:rStyle w:val="StringTok"/>
+        </w:rPr>
+        <w:t xml:space="preserve">"\u00B1"</w:t>
+      </w:r>
+      <w:r>
+        <w:rPr>
+          <w:rStyle w:val="NormalTok"/>
+        </w:rPr>
+        <w:t xml:space="preserve">))</w:t>
+      </w:r>
+      <w:r>
+        <w:br/>
+      </w:r>
+      <w:r>
+        <w:rPr>
+          <w:rStyle w:val="NormalTok"/>
+        </w:rPr>
+        <w:t xml:space="preserve">fish_temps </w:t>
+      </w:r>
+      <w:r>
+        <w:rPr>
+          <w:rStyle w:val="OtherTok"/>
+        </w:rPr>
+        <w:t xml:space="preserve">&lt;-</w:t>
+      </w:r>
+      <w:r>
+        <w:rPr>
+          <w:rStyle w:val="NormalTok"/>
+        </w:rPr>
+        <w:t xml:space="preserve"> </w:t>
+      </w:r>
+      <w:r>
+        <w:rPr>
+          <w:rStyle w:val="FunctionTok"/>
+        </w:rPr>
+        <w:t xml:space="preserve">as.list</w:t>
+      </w:r>
+      <w:r>
+        <w:rPr>
+          <w:rStyle w:val="NormalTok"/>
+        </w:rPr>
+        <w:t xml:space="preserve">(fish_temps)</w:t>
+      </w:r>
+      <w:r>
+        <w:br/>
+      </w:r>
+      <w:r>
+        <w:rPr>
+          <w:rStyle w:val="FunctionTok"/>
+        </w:rPr>
+        <w:t xml:space="preserve">lapply</w:t>
+      </w:r>
+      <w:r>
+        <w:rPr>
+          <w:rStyle w:val="NormalTok"/>
+        </w:rPr>
+        <w:t xml:space="preserve">(pm, </w:t>
+      </w:r>
+      <w:r>
+        <w:rPr>
+          <w:rStyle w:val="ControlFlowTok"/>
+        </w:rPr>
+        <w:t xml:space="preserve">function</w:t>
+      </w:r>
+      <w:r>
+        <w:rPr>
+          <w:rStyle w:val="NormalTok"/>
+        </w:rPr>
+        <w:t xml:space="preserve">(i){</w:t>
+      </w:r>
+      <w:r>
+        <w:br/>
+      </w:r>
+      <w:r>
+        <w:rPr>
+          <w:rStyle w:val="NormalTok"/>
+        </w:rPr>
+        <w:t xml:space="preserve">  tempval </w:t>
+      </w:r>
+      <w:r>
+        <w:rPr>
+          <w:rStyle w:val="OtherTok"/>
+        </w:rPr>
+        <w:t xml:space="preserve">&lt;-</w:t>
+      </w:r>
+      <w:r>
+        <w:rPr>
+          <w:rStyle w:val="NormalTok"/>
+        </w:rPr>
+        <w:t xml:space="preserve"> </w:t>
+      </w:r>
+      <w:r>
+        <w:rPr>
+          <w:rStyle w:val="FunctionTok"/>
+        </w:rPr>
+        <w:t xml:space="preserve">strsplit</w:t>
+      </w:r>
+      <w:r>
+        <w:rPr>
+          <w:rStyle w:val="NormalTok"/>
+        </w:rPr>
+        <w:t xml:space="preserve">(fish_temps[[i]][</w:t>
+      </w:r>
+      <w:r>
+        <w:rPr>
+          <w:rStyle w:val="DecValTok"/>
+        </w:rPr>
+        <w:t xml:space="preserve">1</w:t>
+      </w:r>
+      <w:r>
+        <w:rPr>
+          <w:rStyle w:val="NormalTok"/>
+        </w:rPr>
+        <w:t xml:space="preserve">], </w:t>
+      </w:r>
+      <w:r>
+        <w:rPr>
+          <w:rStyle w:val="AttributeTok"/>
+        </w:rPr>
+        <w:t xml:space="preserve">split =</w:t>
+      </w:r>
+      <w:r>
+        <w:rPr>
+          <w:rStyle w:val="NormalTok"/>
+        </w:rPr>
+        <w:t xml:space="preserve"> </w:t>
+      </w:r>
+      <w:r>
+        <w:rPr>
+          <w:rStyle w:val="StringTok"/>
+        </w:rPr>
+        <w:t xml:space="preserve">"\u00B1"</w:t>
+      </w:r>
+      <w:r>
+        <w:rPr>
+          <w:rStyle w:val="NormalTok"/>
+        </w:rPr>
+        <w:t xml:space="preserve">)[[</w:t>
+      </w:r>
+      <w:r>
+        <w:rPr>
+          <w:rStyle w:val="DecValTok"/>
+        </w:rPr>
+        <w:t xml:space="preserve">1</w:t>
+      </w:r>
+      <w:r>
+        <w:rPr>
+          <w:rStyle w:val="NormalTok"/>
+        </w:rPr>
+        <w:t xml:space="preserve">]] </w:t>
       </w:r>
       <w:r>
         <w:rPr>
@@ -1129,9 +1348,382 @@
         <w:rPr>
           <w:rStyle w:val="NormalTok"/>
         </w:rPr>
+        <w:t xml:space="preserve">    as.numeric</w:t>
+      </w:r>
+      <w:r>
+        <w:br/>
+      </w:r>
+      <w:r>
+        <w:rPr>
+          <w:rStyle w:val="NormalTok"/>
+        </w:rPr>
+        <w:t xml:space="preserve">  tempval </w:t>
+      </w:r>
+      <w:r>
+        <w:rPr>
+          <w:rStyle w:val="OtherTok"/>
+        </w:rPr>
+        <w:t xml:space="preserve">&lt;-</w:t>
+      </w:r>
+      <w:r>
+        <w:rPr>
+          <w:rStyle w:val="NormalTok"/>
+        </w:rPr>
+        <w:t xml:space="preserve"> tempval[</w:t>
+      </w:r>
+      <w:r>
+        <w:rPr>
+          <w:rStyle w:val="DecValTok"/>
+        </w:rPr>
+        <w:t xml:space="preserve">1</w:t>
+      </w:r>
+      <w:r>
+        <w:rPr>
+          <w:rStyle w:val="NormalTok"/>
+        </w:rPr>
+        <w:t xml:space="preserve">] </w:t>
+      </w:r>
+      <w:r>
+        <w:rPr>
+          <w:rStyle w:val="SpecialCharTok"/>
+        </w:rPr>
+        <w:t xml:space="preserve">+</w:t>
+      </w:r>
+      <w:r>
+        <w:rPr>
+          <w:rStyle w:val="NormalTok"/>
+        </w:rPr>
+        <w:t xml:space="preserve"> </w:t>
+      </w:r>
+      <w:r>
+        <w:rPr>
+          <w:rStyle w:val="FunctionTok"/>
+        </w:rPr>
+        <w:t xml:space="preserve">c</w:t>
+      </w:r>
+      <w:r>
+        <w:rPr>
+          <w:rStyle w:val="NormalTok"/>
+        </w:rPr>
+        <w:t xml:space="preserve">(</w:t>
+      </w:r>
+      <w:r>
+        <w:rPr>
+          <w:rStyle w:val="SpecialCharTok"/>
+        </w:rPr>
+        <w:t xml:space="preserve">-</w:t>
+      </w:r>
+      <w:r>
+        <w:rPr>
+          <w:rStyle w:val="DecValTok"/>
+        </w:rPr>
+        <w:t xml:space="preserve">1</w:t>
+      </w:r>
+      <w:r>
+        <w:rPr>
+          <w:rStyle w:val="NormalTok"/>
+        </w:rPr>
+        <w:t xml:space="preserve">,</w:t>
+      </w:r>
+      <w:r>
+        <w:rPr>
+          <w:rStyle w:val="DecValTok"/>
+        </w:rPr>
+        <w:t xml:space="preserve">1</w:t>
+      </w:r>
+      <w:r>
+        <w:rPr>
+          <w:rStyle w:val="NormalTok"/>
+        </w:rPr>
+        <w:t xml:space="preserve">)</w:t>
+      </w:r>
+      <w:r>
+        <w:rPr>
+          <w:rStyle w:val="SpecialCharTok"/>
+        </w:rPr>
+        <w:t xml:space="preserve">*</w:t>
+      </w:r>
+      <w:r>
+        <w:rPr>
+          <w:rStyle w:val="NormalTok"/>
+        </w:rPr>
+        <w:t xml:space="preserve">tempval[</w:t>
+      </w:r>
+      <w:r>
+        <w:rPr>
+          <w:rStyle w:val="DecValTok"/>
+        </w:rPr>
+        <w:t xml:space="preserve">2</w:t>
+      </w:r>
+      <w:r>
+        <w:rPr>
+          <w:rStyle w:val="NormalTok"/>
+        </w:rPr>
+        <w:t xml:space="preserve">] </w:t>
+      </w:r>
+      <w:r>
+        <w:br/>
+      </w:r>
+      <w:r>
+        <w:rPr>
+          <w:rStyle w:val="NormalTok"/>
+        </w:rPr>
         <w:t xml:space="preserve">  </w:t>
       </w:r>
       <w:r>
+        <w:br/>
+      </w:r>
+      <w:r>
+        <w:rPr>
+          <w:rStyle w:val="NormalTok"/>
+        </w:rPr>
+        <w:t xml:space="preserve">  fish_temps[[i]] </w:t>
+      </w:r>
+      <w:r>
+        <w:rPr>
+          <w:rStyle w:val="OtherTok"/>
+        </w:rPr>
+        <w:t xml:space="preserve">&lt;&lt;-</w:t>
+      </w:r>
+      <w:r>
+        <w:rPr>
+          <w:rStyle w:val="NormalTok"/>
+        </w:rPr>
+        <w:t xml:space="preserve"> tempval</w:t>
+      </w:r>
+      <w:r>
+        <w:br/>
+      </w:r>
+      <w:r>
+        <w:rPr>
+          <w:rStyle w:val="NormalTok"/>
+        </w:rPr>
+        <w:t xml:space="preserve">})</w:t>
+      </w:r>
+    </w:p>
+    <w:p>
+      <w:pPr>
+        <w:pStyle w:val="SourceCode"/>
+      </w:pPr>
+      <w:r>
+        <w:rPr>
+          <w:rStyle w:val="VerbatimChar"/>
+        </w:rPr>
+        <w:t xml:space="preserve">## [[1]]</w:t>
+      </w:r>
+      <w:r>
+        <w:br/>
+      </w:r>
+      <w:r>
+        <w:rPr>
+          <w:rStyle w:val="VerbatimChar"/>
+        </w:rPr>
+        <w:t xml:space="preserve">## [1] 12 18</w:t>
+      </w:r>
+      <w:r>
+        <w:br/>
+      </w:r>
+      <w:r>
+        <w:rPr>
+          <w:rStyle w:val="VerbatimChar"/>
+        </w:rPr>
+        <w:t xml:space="preserve">## </w:t>
+      </w:r>
+      <w:r>
+        <w:br/>
+      </w:r>
+      <w:r>
+        <w:rPr>
+          <w:rStyle w:val="VerbatimChar"/>
+        </w:rPr>
+        <w:t xml:space="preserve">## [[2]]</w:t>
+      </w:r>
+      <w:r>
+        <w:br/>
+      </w:r>
+      <w:r>
+        <w:rPr>
+          <w:rStyle w:val="VerbatimChar"/>
+        </w:rPr>
+        <w:t xml:space="preserve">## [1] 19 21</w:t>
+      </w:r>
+      <w:r>
+        <w:br/>
+      </w:r>
+      <w:r>
+        <w:rPr>
+          <w:rStyle w:val="VerbatimChar"/>
+        </w:rPr>
+        <w:t xml:space="preserve">## </w:t>
+      </w:r>
+      <w:r>
+        <w:br/>
+      </w:r>
+      <w:r>
+        <w:rPr>
+          <w:rStyle w:val="VerbatimChar"/>
+        </w:rPr>
+        <w:t xml:space="preserve">## [[3]]</w:t>
+      </w:r>
+      <w:r>
+        <w:br/>
+      </w:r>
+      <w:r>
+        <w:rPr>
+          <w:rStyle w:val="VerbatimChar"/>
+        </w:rPr>
+        <w:t xml:space="preserve">## [1] 10.5 12.1</w:t>
+      </w:r>
+    </w:p>
+    <w:p>
+      <w:pPr>
+        <w:pStyle w:val="SourceCode"/>
+      </w:pPr>
+      <w:r>
+        <w:rPr>
+          <w:rStyle w:val="CommentTok"/>
+        </w:rPr>
+        <w:t xml:space="preserve">#correctly splits up values with a "to" in them (ex: 12 to 19 is spit up as 12, 19)</w:t>
+      </w:r>
+      <w:r>
+        <w:br/>
+      </w:r>
+      <w:r>
+        <w:rPr>
+          <w:rStyle w:val="NormalTok"/>
+        </w:rPr>
+        <w:t xml:space="preserve">to </w:t>
+      </w:r>
+      <w:r>
+        <w:rPr>
+          <w:rStyle w:val="OtherTok"/>
+        </w:rPr>
+        <w:t xml:space="preserve">&lt;-</w:t>
+      </w:r>
+      <w:r>
+        <w:rPr>
+          <w:rStyle w:val="NormalTok"/>
+        </w:rPr>
+        <w:t xml:space="preserve"> </w:t>
+      </w:r>
+      <w:r>
+        <w:rPr>
+          <w:rStyle w:val="FunctionTok"/>
+        </w:rPr>
+        <w:t xml:space="preserve">which</w:t>
+      </w:r>
+      <w:r>
+        <w:rPr>
+          <w:rStyle w:val="NormalTok"/>
+        </w:rPr>
+        <w:t xml:space="preserve">(</w:t>
+      </w:r>
+      <w:r>
+        <w:rPr>
+          <w:rStyle w:val="FunctionTok"/>
+        </w:rPr>
+        <w:t xml:space="preserve">str_detect</w:t>
+      </w:r>
+      <w:r>
+        <w:rPr>
+          <w:rStyle w:val="NormalTok"/>
+        </w:rPr>
+        <w:t xml:space="preserve">(fish_temps, </w:t>
+      </w:r>
+      <w:r>
+        <w:rPr>
+          <w:rStyle w:val="StringTok"/>
+        </w:rPr>
+        <w:t xml:space="preserve">"to"</w:t>
+      </w:r>
+      <w:r>
+        <w:rPr>
+          <w:rStyle w:val="NormalTok"/>
+        </w:rPr>
+        <w:t xml:space="preserve">))</w:t>
+      </w:r>
+      <w:r>
+        <w:br/>
+      </w:r>
+      <w:r>
+        <w:rPr>
+          <w:rStyle w:val="NormalTok"/>
+        </w:rPr>
+        <w:t xml:space="preserve">fish_temps </w:t>
+      </w:r>
+      <w:r>
+        <w:rPr>
+          <w:rStyle w:val="OtherTok"/>
+        </w:rPr>
+        <w:t xml:space="preserve">&lt;-</w:t>
+      </w:r>
+      <w:r>
+        <w:rPr>
+          <w:rStyle w:val="NormalTok"/>
+        </w:rPr>
+        <w:t xml:space="preserve"> </w:t>
+      </w:r>
+      <w:r>
+        <w:rPr>
+          <w:rStyle w:val="FunctionTok"/>
+        </w:rPr>
+        <w:t xml:space="preserve">as.list</w:t>
+      </w:r>
+      <w:r>
+        <w:rPr>
+          <w:rStyle w:val="NormalTok"/>
+        </w:rPr>
+        <w:t xml:space="preserve">(fish_temps)</w:t>
+      </w:r>
+      <w:r>
+        <w:br/>
+      </w:r>
+      <w:r>
+        <w:rPr>
+          <w:rStyle w:val="FunctionTok"/>
+        </w:rPr>
+        <w:t xml:space="preserve">lapply</w:t>
+      </w:r>
+      <w:r>
+        <w:rPr>
+          <w:rStyle w:val="NormalTok"/>
+        </w:rPr>
+        <w:t xml:space="preserve">(to, </w:t>
+      </w:r>
+      <w:r>
+        <w:rPr>
+          <w:rStyle w:val="ControlFlowTok"/>
+        </w:rPr>
+        <w:t xml:space="preserve">function</w:t>
+      </w:r>
+      <w:r>
+        <w:rPr>
+          <w:rStyle w:val="NormalTok"/>
+        </w:rPr>
+        <w:t xml:space="preserve">(i){</w:t>
+      </w:r>
+      <w:r>
+        <w:br/>
+      </w:r>
+      <w:r>
+        <w:rPr>
+          <w:rStyle w:val="NormalTok"/>
+        </w:rPr>
+        <w:t xml:space="preserve">  tempVal </w:t>
+      </w:r>
+      <w:r>
+        <w:rPr>
+          <w:rStyle w:val="OtherTok"/>
+        </w:rPr>
+        <w:t xml:space="preserve">&lt;-</w:t>
+      </w:r>
+      <w:r>
+        <w:rPr>
+          <w:rStyle w:val="NormalTok"/>
+        </w:rPr>
+        <w:t xml:space="preserve"> </w:t>
+      </w:r>
+      <w:r>
         <w:rPr>
           <w:rStyle w:val="FunctionTok"/>
         </w:rPr>
@@ -1141,13 +1733,1271 @@
         <w:rPr>
           <w:rStyle w:val="NormalTok"/>
         </w:rPr>
+        <w:t xml:space="preserve">(fish_temps[[i]][</w:t>
+      </w:r>
+      <w:r>
+        <w:rPr>
+          <w:rStyle w:val="DecValTok"/>
+        </w:rPr>
+        <w:t xml:space="preserve">1</w:t>
+      </w:r>
+      <w:r>
+        <w:rPr>
+          <w:rStyle w:val="NormalTok"/>
+        </w:rPr>
+        <w:t xml:space="preserve">], </w:t>
+      </w:r>
+      <w:r>
+        <w:rPr>
+          <w:rStyle w:val="AttributeTok"/>
+        </w:rPr>
+        <w:t xml:space="preserve">split =</w:t>
+      </w:r>
+      <w:r>
+        <w:rPr>
+          <w:rStyle w:val="NormalTok"/>
+        </w:rPr>
+        <w:t xml:space="preserve"> </w:t>
+      </w:r>
+      <w:r>
+        <w:rPr>
+          <w:rStyle w:val="StringTok"/>
+        </w:rPr>
+        <w:t xml:space="preserve">"to"</w:t>
+      </w:r>
+      <w:r>
+        <w:rPr>
+          <w:rStyle w:val="NormalTok"/>
+        </w:rPr>
+        <w:t xml:space="preserve">)[[</w:t>
+      </w:r>
+      <w:r>
+        <w:rPr>
+          <w:rStyle w:val="DecValTok"/>
+        </w:rPr>
+        <w:t xml:space="preserve">1</w:t>
+      </w:r>
+      <w:r>
+        <w:rPr>
+          <w:rStyle w:val="NormalTok"/>
+        </w:rPr>
+        <w:t xml:space="preserve">]] </w:t>
+      </w:r>
+      <w:r>
+        <w:rPr>
+          <w:rStyle w:val="SpecialCharTok"/>
+        </w:rPr>
+        <w:t xml:space="preserve">%&gt;%</w:t>
+      </w:r>
+      <w:r>
+        <w:br/>
+      </w:r>
+      <w:r>
+        <w:rPr>
+          <w:rStyle w:val="NormalTok"/>
+        </w:rPr>
+        <w:t xml:space="preserve">    as.numeric</w:t>
+      </w:r>
+      <w:r>
+        <w:br/>
+      </w:r>
+      <w:r>
+        <w:rPr>
+          <w:rStyle w:val="NormalTok"/>
+        </w:rPr>
+        <w:t xml:space="preserve">  fish_temps[[i]] </w:t>
+      </w:r>
+      <w:r>
+        <w:rPr>
+          <w:rStyle w:val="OtherTok"/>
+        </w:rPr>
+        <w:t xml:space="preserve">&lt;&lt;-</w:t>
+      </w:r>
+      <w:r>
+        <w:rPr>
+          <w:rStyle w:val="NormalTok"/>
+        </w:rPr>
+        <w:t xml:space="preserve"> tempVal</w:t>
+      </w:r>
+      <w:r>
+        <w:br/>
+      </w:r>
+      <w:r>
+        <w:rPr>
+          <w:rStyle w:val="NormalTok"/>
+        </w:rPr>
+        <w:t xml:space="preserve">})</w:t>
+      </w:r>
+    </w:p>
+    <w:p>
+      <w:pPr>
+        <w:pStyle w:val="SourceCode"/>
+      </w:pPr>
+      <w:r>
+        <w:rPr>
+          <w:rStyle w:val="VerbatimChar"/>
+        </w:rPr>
+        <w:t xml:space="preserve">## [[1]]</w:t>
+      </w:r>
+      <w:r>
+        <w:br/>
+      </w:r>
+      <w:r>
+        <w:rPr>
+          <w:rStyle w:val="VerbatimChar"/>
+        </w:rPr>
+        <w:t xml:space="preserve">## [1] 12 19</w:t>
+      </w:r>
+      <w:r>
+        <w:br/>
+      </w:r>
+      <w:r>
+        <w:rPr>
+          <w:rStyle w:val="VerbatimChar"/>
+        </w:rPr>
+        <w:t xml:space="preserve">## </w:t>
+      </w:r>
+      <w:r>
+        <w:br/>
+      </w:r>
+      <w:r>
+        <w:rPr>
+          <w:rStyle w:val="VerbatimChar"/>
+        </w:rPr>
+        <w:t xml:space="preserve">## [[2]]</w:t>
+      </w:r>
+      <w:r>
+        <w:br/>
+      </w:r>
+      <w:r>
+        <w:rPr>
+          <w:rStyle w:val="VerbatimChar"/>
+        </w:rPr>
+        <w:t xml:space="preserve">## [1] 12 19</w:t>
+      </w:r>
+      <w:r>
+        <w:br/>
+      </w:r>
+      <w:r>
+        <w:rPr>
+          <w:rStyle w:val="VerbatimChar"/>
+        </w:rPr>
+        <w:t xml:space="preserve">## </w:t>
+      </w:r>
+      <w:r>
+        <w:br/>
+      </w:r>
+      <w:r>
+        <w:rPr>
+          <w:rStyle w:val="VerbatimChar"/>
+        </w:rPr>
+        <w:t xml:space="preserve">## [[3]]</w:t>
+      </w:r>
+      <w:r>
+        <w:br/>
+      </w:r>
+      <w:r>
+        <w:rPr>
+          <w:rStyle w:val="VerbatimChar"/>
+        </w:rPr>
+        <w:t xml:space="preserve">## [1] 12 19</w:t>
+      </w:r>
+      <w:r>
+        <w:br/>
+      </w:r>
+      <w:r>
+        <w:rPr>
+          <w:rStyle w:val="VerbatimChar"/>
+        </w:rPr>
+        <w:t xml:space="preserve">## </w:t>
+      </w:r>
+      <w:r>
+        <w:br/>
+      </w:r>
+      <w:r>
+        <w:rPr>
+          <w:rStyle w:val="VerbatimChar"/>
+        </w:rPr>
+        <w:t xml:space="preserve">## [[4]]</w:t>
+      </w:r>
+      <w:r>
+        <w:br/>
+      </w:r>
+      <w:r>
+        <w:rPr>
+          <w:rStyle w:val="VerbatimChar"/>
+        </w:rPr>
+        <w:t xml:space="preserve">## [1] 12 19</w:t>
+      </w:r>
+      <w:r>
+        <w:br/>
+      </w:r>
+      <w:r>
+        <w:rPr>
+          <w:rStyle w:val="VerbatimChar"/>
+        </w:rPr>
+        <w:t xml:space="preserve">## </w:t>
+      </w:r>
+      <w:r>
+        <w:br/>
+      </w:r>
+      <w:r>
+        <w:rPr>
+          <w:rStyle w:val="VerbatimChar"/>
+        </w:rPr>
+        <w:t xml:space="preserve">## [[5]]</w:t>
+      </w:r>
+      <w:r>
+        <w:br/>
+      </w:r>
+      <w:r>
+        <w:rPr>
+          <w:rStyle w:val="VerbatimChar"/>
+        </w:rPr>
+        <w:t xml:space="preserve">## [1] 10 20</w:t>
+      </w:r>
+      <w:r>
+        <w:br/>
+      </w:r>
+      <w:r>
+        <w:rPr>
+          <w:rStyle w:val="VerbatimChar"/>
+        </w:rPr>
+        <w:t xml:space="preserve">## </w:t>
+      </w:r>
+      <w:r>
+        <w:br/>
+      </w:r>
+      <w:r>
+        <w:rPr>
+          <w:rStyle w:val="VerbatimChar"/>
+        </w:rPr>
+        <w:t xml:space="preserve">## [[6]]</w:t>
+      </w:r>
+      <w:r>
+        <w:br/>
+      </w:r>
+      <w:r>
+        <w:rPr>
+          <w:rStyle w:val="VerbatimChar"/>
+        </w:rPr>
+        <w:t xml:space="preserve">## [1]  7 19</w:t>
+      </w:r>
+      <w:r>
+        <w:br/>
+      </w:r>
+      <w:r>
+        <w:rPr>
+          <w:rStyle w:val="VerbatimChar"/>
+        </w:rPr>
+        <w:t xml:space="preserve">## </w:t>
+      </w:r>
+      <w:r>
+        <w:br/>
+      </w:r>
+      <w:r>
+        <w:rPr>
+          <w:rStyle w:val="VerbatimChar"/>
+        </w:rPr>
+        <w:t xml:space="preserve">## [[7]]</w:t>
+      </w:r>
+      <w:r>
+        <w:br/>
+      </w:r>
+      <w:r>
+        <w:rPr>
+          <w:rStyle w:val="VerbatimChar"/>
+        </w:rPr>
+        <w:t xml:space="preserve">## [1]  7 19</w:t>
+      </w:r>
+      <w:r>
+        <w:br/>
+      </w:r>
+      <w:r>
+        <w:rPr>
+          <w:rStyle w:val="VerbatimChar"/>
+        </w:rPr>
+        <w:t xml:space="preserve">## </w:t>
+      </w:r>
+      <w:r>
+        <w:br/>
+      </w:r>
+      <w:r>
+        <w:rPr>
+          <w:rStyle w:val="VerbatimChar"/>
+        </w:rPr>
+        <w:t xml:space="preserve">## [[8]]</w:t>
+      </w:r>
+      <w:r>
+        <w:br/>
+      </w:r>
+      <w:r>
+        <w:rPr>
+          <w:rStyle w:val="VerbatimChar"/>
+        </w:rPr>
+        <w:t xml:space="preserve">## [1] 12 13</w:t>
+      </w:r>
+      <w:r>
+        <w:br/>
+      </w:r>
+      <w:r>
+        <w:rPr>
+          <w:rStyle w:val="VerbatimChar"/>
+        </w:rPr>
+        <w:t xml:space="preserve">## </w:t>
+      </w:r>
+      <w:r>
+        <w:br/>
+      </w:r>
+      <w:r>
+        <w:rPr>
+          <w:rStyle w:val="VerbatimChar"/>
+        </w:rPr>
+        <w:t xml:space="preserve">## [[9]]</w:t>
+      </w:r>
+      <w:r>
+        <w:br/>
+      </w:r>
+      <w:r>
+        <w:rPr>
+          <w:rStyle w:val="VerbatimChar"/>
+        </w:rPr>
+        <w:t xml:space="preserve">## [1] 12 13</w:t>
+      </w:r>
+      <w:r>
+        <w:br/>
+      </w:r>
+      <w:r>
+        <w:rPr>
+          <w:rStyle w:val="VerbatimChar"/>
+        </w:rPr>
+        <w:t xml:space="preserve">## </w:t>
+      </w:r>
+      <w:r>
+        <w:br/>
+      </w:r>
+      <w:r>
+        <w:rPr>
+          <w:rStyle w:val="VerbatimChar"/>
+        </w:rPr>
+        <w:t xml:space="preserve">## [[10]]</w:t>
+      </w:r>
+      <w:r>
+        <w:br/>
+      </w:r>
+      <w:r>
+        <w:rPr>
+          <w:rStyle w:val="VerbatimChar"/>
+        </w:rPr>
+        <w:t xml:space="preserve">## [1] 17.9 20.1</w:t>
+      </w:r>
+      <w:r>
+        <w:br/>
+      </w:r>
+      <w:r>
+        <w:rPr>
+          <w:rStyle w:val="VerbatimChar"/>
+        </w:rPr>
+        <w:t xml:space="preserve">## </w:t>
+      </w:r>
+      <w:r>
+        <w:br/>
+      </w:r>
+      <w:r>
+        <w:rPr>
+          <w:rStyle w:val="VerbatimChar"/>
+        </w:rPr>
+        <w:t xml:space="preserve">## [[11]]</w:t>
+      </w:r>
+      <w:r>
+        <w:br/>
+      </w:r>
+      <w:r>
+        <w:rPr>
+          <w:rStyle w:val="VerbatimChar"/>
+        </w:rPr>
+        <w:t xml:space="preserve">## [1] 17.9 20.1</w:t>
+      </w:r>
+      <w:r>
+        <w:br/>
+      </w:r>
+      <w:r>
+        <w:rPr>
+          <w:rStyle w:val="VerbatimChar"/>
+        </w:rPr>
+        <w:t xml:space="preserve">## </w:t>
+      </w:r>
+      <w:r>
+        <w:br/>
+      </w:r>
+      <w:r>
+        <w:rPr>
+          <w:rStyle w:val="VerbatimChar"/>
+        </w:rPr>
+        <w:t xml:space="preserve">## [[12]]</w:t>
+      </w:r>
+      <w:r>
+        <w:br/>
+      </w:r>
+      <w:r>
+        <w:rPr>
+          <w:rStyle w:val="VerbatimChar"/>
+        </w:rPr>
+        <w:t xml:space="preserve">## [1] 17.9 20.1</w:t>
+      </w:r>
+      <w:r>
+        <w:br/>
+      </w:r>
+      <w:r>
+        <w:rPr>
+          <w:rStyle w:val="VerbatimChar"/>
+        </w:rPr>
+        <w:t xml:space="preserve">## </w:t>
+      </w:r>
+      <w:r>
+        <w:br/>
+      </w:r>
+      <w:r>
+        <w:rPr>
+          <w:rStyle w:val="VerbatimChar"/>
+        </w:rPr>
+        <w:t xml:space="preserve">## [[13]]</w:t>
+      </w:r>
+      <w:r>
+        <w:br/>
+      </w:r>
+      <w:r>
+        <w:rPr>
+          <w:rStyle w:val="VerbatimChar"/>
+        </w:rPr>
+        <w:t xml:space="preserve">## [1] 17.9 20.1</w:t>
+      </w:r>
+      <w:r>
+        <w:br/>
+      </w:r>
+      <w:r>
+        <w:rPr>
+          <w:rStyle w:val="VerbatimChar"/>
+        </w:rPr>
+        <w:t xml:space="preserve">## </w:t>
+      </w:r>
+      <w:r>
+        <w:br/>
+      </w:r>
+      <w:r>
+        <w:rPr>
+          <w:rStyle w:val="VerbatimChar"/>
+        </w:rPr>
+        <w:t xml:space="preserve">## [[14]]</w:t>
+      </w:r>
+      <w:r>
+        <w:br/>
+      </w:r>
+      <w:r>
+        <w:rPr>
+          <w:rStyle w:val="VerbatimChar"/>
+        </w:rPr>
+        <w:t xml:space="preserve">## [1]  7 20</w:t>
+      </w:r>
+      <w:r>
+        <w:br/>
+      </w:r>
+      <w:r>
+        <w:rPr>
+          <w:rStyle w:val="VerbatimChar"/>
+        </w:rPr>
+        <w:t xml:space="preserve">## </w:t>
+      </w:r>
+      <w:r>
+        <w:br/>
+      </w:r>
+      <w:r>
+        <w:rPr>
+          <w:rStyle w:val="VerbatimChar"/>
+        </w:rPr>
+        <w:t xml:space="preserve">## [[15]]</w:t>
+      </w:r>
+      <w:r>
+        <w:br/>
+      </w:r>
+      <w:r>
+        <w:rPr>
+          <w:rStyle w:val="VerbatimChar"/>
+        </w:rPr>
+        <w:t xml:space="preserve">## [1]  7 20</w:t>
+      </w:r>
+      <w:r>
+        <w:br/>
+      </w:r>
+      <w:r>
+        <w:rPr>
+          <w:rStyle w:val="VerbatimChar"/>
+        </w:rPr>
+        <w:t xml:space="preserve">## </w:t>
+      </w:r>
+      <w:r>
+        <w:br/>
+      </w:r>
+      <w:r>
+        <w:rPr>
+          <w:rStyle w:val="VerbatimChar"/>
+        </w:rPr>
+        <w:t xml:space="preserve">## [[16]]</w:t>
+      </w:r>
+      <w:r>
+        <w:br/>
+      </w:r>
+      <w:r>
+        <w:rPr>
+          <w:rStyle w:val="VerbatimChar"/>
+        </w:rPr>
+        <w:t xml:space="preserve">## [1] 15 20</w:t>
+      </w:r>
+      <w:r>
+        <w:br/>
+      </w:r>
+      <w:r>
+        <w:rPr>
+          <w:rStyle w:val="VerbatimChar"/>
+        </w:rPr>
+        <w:t xml:space="preserve">## </w:t>
+      </w:r>
+      <w:r>
+        <w:br/>
+      </w:r>
+      <w:r>
+        <w:rPr>
+          <w:rStyle w:val="VerbatimChar"/>
+        </w:rPr>
+        <w:t xml:space="preserve">## [[17]]</w:t>
+      </w:r>
+      <w:r>
+        <w:br/>
+      </w:r>
+      <w:r>
+        <w:rPr>
+          <w:rStyle w:val="VerbatimChar"/>
+        </w:rPr>
+        <w:t xml:space="preserve">## [1] 10 20</w:t>
+      </w:r>
+      <w:r>
+        <w:br/>
+      </w:r>
+      <w:r>
+        <w:rPr>
+          <w:rStyle w:val="VerbatimChar"/>
+        </w:rPr>
+        <w:t xml:space="preserve">## </w:t>
+      </w:r>
+      <w:r>
+        <w:br/>
+      </w:r>
+      <w:r>
+        <w:rPr>
+          <w:rStyle w:val="VerbatimChar"/>
+        </w:rPr>
+        <w:t xml:space="preserve">## [[18]]</w:t>
+      </w:r>
+      <w:r>
+        <w:br/>
+      </w:r>
+      <w:r>
+        <w:rPr>
+          <w:rStyle w:val="VerbatimChar"/>
+        </w:rPr>
+        <w:t xml:space="preserve">## [1] 17.9 20.1</w:t>
+      </w:r>
+      <w:r>
+        <w:br/>
+      </w:r>
+      <w:r>
+        <w:rPr>
+          <w:rStyle w:val="VerbatimChar"/>
+        </w:rPr>
+        <w:t xml:space="preserve">## </w:t>
+      </w:r>
+      <w:r>
+        <w:br/>
+      </w:r>
+      <w:r>
+        <w:rPr>
+          <w:rStyle w:val="VerbatimChar"/>
+        </w:rPr>
+        <w:t xml:space="preserve">## [[19]]</w:t>
+      </w:r>
+      <w:r>
+        <w:br/>
+      </w:r>
+      <w:r>
+        <w:rPr>
+          <w:rStyle w:val="VerbatimChar"/>
+        </w:rPr>
+        <w:t xml:space="preserve">## [1] 17.9 20.1</w:t>
+      </w:r>
+      <w:r>
+        <w:br/>
+      </w:r>
+      <w:r>
+        <w:rPr>
+          <w:rStyle w:val="VerbatimChar"/>
+        </w:rPr>
+        <w:t xml:space="preserve">## </w:t>
+      </w:r>
+      <w:r>
+        <w:br/>
+      </w:r>
+      <w:r>
+        <w:rPr>
+          <w:rStyle w:val="VerbatimChar"/>
+        </w:rPr>
+        <w:t xml:space="preserve">## [[20]]</w:t>
+      </w:r>
+      <w:r>
+        <w:br/>
+      </w:r>
+      <w:r>
+        <w:rPr>
+          <w:rStyle w:val="VerbatimChar"/>
+        </w:rPr>
+        <w:t xml:space="preserve">## [1] 17.9 20.1</w:t>
+      </w:r>
+      <w:r>
+        <w:br/>
+      </w:r>
+      <w:r>
+        <w:rPr>
+          <w:rStyle w:val="VerbatimChar"/>
+        </w:rPr>
+        <w:t xml:space="preserve">## </w:t>
+      </w:r>
+      <w:r>
+        <w:br/>
+      </w:r>
+      <w:r>
+        <w:rPr>
+          <w:rStyle w:val="VerbatimChar"/>
+        </w:rPr>
+        <w:t xml:space="preserve">## [[21]]</w:t>
+      </w:r>
+      <w:r>
+        <w:br/>
+      </w:r>
+      <w:r>
+        <w:rPr>
+          <w:rStyle w:val="VerbatimChar"/>
+        </w:rPr>
+        <w:t xml:space="preserve">## [1] 17.9 20.1</w:t>
+      </w:r>
+      <w:r>
+        <w:br/>
+      </w:r>
+      <w:r>
+        <w:rPr>
+          <w:rStyle w:val="VerbatimChar"/>
+        </w:rPr>
+        <w:t xml:space="preserve">## </w:t>
+      </w:r>
+      <w:r>
+        <w:br/>
+      </w:r>
+      <w:r>
+        <w:rPr>
+          <w:rStyle w:val="VerbatimChar"/>
+        </w:rPr>
+        <w:t xml:space="preserve">## [[22]]</w:t>
+      </w:r>
+      <w:r>
+        <w:br/>
+      </w:r>
+      <w:r>
+        <w:rPr>
+          <w:rStyle w:val="VerbatimChar"/>
+        </w:rPr>
+        <w:t xml:space="preserve">## [1] 10 19</w:t>
+      </w:r>
+      <w:r>
+        <w:br/>
+      </w:r>
+      <w:r>
+        <w:rPr>
+          <w:rStyle w:val="VerbatimChar"/>
+        </w:rPr>
+        <w:t xml:space="preserve">## </w:t>
+      </w:r>
+      <w:r>
+        <w:br/>
+      </w:r>
+      <w:r>
+        <w:rPr>
+          <w:rStyle w:val="VerbatimChar"/>
+        </w:rPr>
+        <w:t xml:space="preserve">## [[23]]</w:t>
+      </w:r>
+      <w:r>
+        <w:br/>
+      </w:r>
+      <w:r>
+        <w:rPr>
+          <w:rStyle w:val="VerbatimChar"/>
+        </w:rPr>
+        <w:t xml:space="preserve">## [1] 10 19</w:t>
+      </w:r>
+      <w:r>
+        <w:br/>
+      </w:r>
+      <w:r>
+        <w:rPr>
+          <w:rStyle w:val="VerbatimChar"/>
+        </w:rPr>
+        <w:t xml:space="preserve">## </w:t>
+      </w:r>
+      <w:r>
+        <w:br/>
+      </w:r>
+      <w:r>
+        <w:rPr>
+          <w:rStyle w:val="VerbatimChar"/>
+        </w:rPr>
+        <w:t xml:space="preserve">## [[24]]</w:t>
+      </w:r>
+      <w:r>
+        <w:br/>
+      </w:r>
+      <w:r>
+        <w:rPr>
+          <w:rStyle w:val="VerbatimChar"/>
+        </w:rPr>
+        <w:t xml:space="preserve">## [1] 10 19</w:t>
+      </w:r>
+      <w:r>
+        <w:br/>
+      </w:r>
+      <w:r>
+        <w:rPr>
+          <w:rStyle w:val="VerbatimChar"/>
+        </w:rPr>
+        <w:t xml:space="preserve">## </w:t>
+      </w:r>
+      <w:r>
+        <w:br/>
+      </w:r>
+      <w:r>
+        <w:rPr>
+          <w:rStyle w:val="VerbatimChar"/>
+        </w:rPr>
+        <w:t xml:space="preserve">## [[25]]</w:t>
+      </w:r>
+      <w:r>
+        <w:br/>
+      </w:r>
+      <w:r>
+        <w:rPr>
+          <w:rStyle w:val="VerbatimChar"/>
+        </w:rPr>
+        <w:t xml:space="preserve">## [1] 10 19</w:t>
+      </w:r>
+      <w:r>
+        <w:br/>
+      </w:r>
+      <w:r>
+        <w:rPr>
+          <w:rStyle w:val="VerbatimChar"/>
+        </w:rPr>
+        <w:t xml:space="preserve">## </w:t>
+      </w:r>
+      <w:r>
+        <w:br/>
+      </w:r>
+      <w:r>
+        <w:rPr>
+          <w:rStyle w:val="VerbatimChar"/>
+        </w:rPr>
+        <w:t xml:space="preserve">## [[26]]</w:t>
+      </w:r>
+      <w:r>
+        <w:br/>
+      </w:r>
+      <w:r>
+        <w:rPr>
+          <w:rStyle w:val="VerbatimChar"/>
+        </w:rPr>
+        <w:t xml:space="preserve">## [1] 18.8 19.2</w:t>
+      </w:r>
+      <w:r>
+        <w:br/>
+      </w:r>
+      <w:r>
+        <w:rPr>
+          <w:rStyle w:val="VerbatimChar"/>
+        </w:rPr>
+        <w:t xml:space="preserve">## </w:t>
+      </w:r>
+      <w:r>
+        <w:br/>
+      </w:r>
+      <w:r>
+        <w:rPr>
+          <w:rStyle w:val="VerbatimChar"/>
+        </w:rPr>
+        <w:t xml:space="preserve">## [[27]]</w:t>
+      </w:r>
+      <w:r>
+        <w:br/>
+      </w:r>
+      <w:r>
+        <w:rPr>
+          <w:rStyle w:val="VerbatimChar"/>
+        </w:rPr>
+        <w:t xml:space="preserve">## [1]  8 12</w:t>
+      </w:r>
+      <w:r>
+        <w:br/>
+      </w:r>
+      <w:r>
+        <w:rPr>
+          <w:rStyle w:val="VerbatimChar"/>
+        </w:rPr>
+        <w:t xml:space="preserve">## </w:t>
+      </w:r>
+      <w:r>
+        <w:br/>
+      </w:r>
+      <w:r>
+        <w:rPr>
+          <w:rStyle w:val="VerbatimChar"/>
+        </w:rPr>
+        <w:t xml:space="preserve">## [[28]]</w:t>
+      </w:r>
+      <w:r>
+        <w:br/>
+      </w:r>
+      <w:r>
+        <w:rPr>
+          <w:rStyle w:val="VerbatimChar"/>
+        </w:rPr>
+        <w:t xml:space="preserve">## [1] 13 15</w:t>
+      </w:r>
+      <w:r>
+        <w:br/>
+      </w:r>
+      <w:r>
+        <w:rPr>
+          <w:rStyle w:val="VerbatimChar"/>
+        </w:rPr>
+        <w:t xml:space="preserve">## </w:t>
+      </w:r>
+      <w:r>
+        <w:br/>
+      </w:r>
+      <w:r>
+        <w:rPr>
+          <w:rStyle w:val="VerbatimChar"/>
+        </w:rPr>
+        <w:t xml:space="preserve">## [[29]]</w:t>
+      </w:r>
+      <w:r>
+        <w:br/>
+      </w:r>
+      <w:r>
+        <w:rPr>
+          <w:rStyle w:val="VerbatimChar"/>
+        </w:rPr>
+        <w:t xml:space="preserve">## [1] 18 20</w:t>
+      </w:r>
+      <w:r>
+        <w:br/>
+      </w:r>
+      <w:r>
+        <w:rPr>
+          <w:rStyle w:val="VerbatimChar"/>
+        </w:rPr>
+        <w:t xml:space="preserve">## </w:t>
+      </w:r>
+      <w:r>
+        <w:br/>
+      </w:r>
+      <w:r>
+        <w:rPr>
+          <w:rStyle w:val="VerbatimChar"/>
+        </w:rPr>
+        <w:t xml:space="preserve">## [[30]]</w:t>
+      </w:r>
+      <w:r>
+        <w:br/>
+      </w:r>
+      <w:r>
+        <w:rPr>
+          <w:rStyle w:val="VerbatimChar"/>
+        </w:rPr>
+        <w:t xml:space="preserve">## [1] 7.6 8.2</w:t>
+      </w:r>
+      <w:r>
+        <w:br/>
+      </w:r>
+      <w:r>
+        <w:rPr>
+          <w:rStyle w:val="VerbatimChar"/>
+        </w:rPr>
+        <w:t xml:space="preserve">## </w:t>
+      </w:r>
+      <w:r>
+        <w:br/>
+      </w:r>
+      <w:r>
+        <w:rPr>
+          <w:rStyle w:val="VerbatimChar"/>
+        </w:rPr>
+        <w:t xml:space="preserve">## [[31]]</w:t>
+      </w:r>
+      <w:r>
+        <w:br/>
+      </w:r>
+      <w:r>
+        <w:rPr>
+          <w:rStyle w:val="VerbatimChar"/>
+        </w:rPr>
+        <w:t xml:space="preserve">## [1]  7 10</w:t>
+      </w:r>
+      <w:r>
+        <w:br/>
+      </w:r>
+      <w:r>
+        <w:rPr>
+          <w:rStyle w:val="VerbatimChar"/>
+        </w:rPr>
+        <w:t xml:space="preserve">## </w:t>
+      </w:r>
+      <w:r>
+        <w:br/>
+      </w:r>
+      <w:r>
+        <w:rPr>
+          <w:rStyle w:val="VerbatimChar"/>
+        </w:rPr>
+        <w:t xml:space="preserve">## [[32]]</w:t>
+      </w:r>
+      <w:r>
+        <w:br/>
+      </w:r>
+      <w:r>
+        <w:rPr>
+          <w:rStyle w:val="VerbatimChar"/>
+        </w:rPr>
+        <w:t xml:space="preserve">## [1] 5.5 8.0</w:t>
+      </w:r>
+      <w:r>
+        <w:br/>
+      </w:r>
+      <w:r>
+        <w:rPr>
+          <w:rStyle w:val="VerbatimChar"/>
+        </w:rPr>
+        <w:t xml:space="preserve">## </w:t>
+      </w:r>
+      <w:r>
+        <w:br/>
+      </w:r>
+      <w:r>
+        <w:rPr>
+          <w:rStyle w:val="VerbatimChar"/>
+        </w:rPr>
+        <w:t xml:space="preserve">## [[33]]</w:t>
+      </w:r>
+      <w:r>
+        <w:br/>
+      </w:r>
+      <w:r>
+        <w:rPr>
+          <w:rStyle w:val="VerbatimChar"/>
+        </w:rPr>
+        <w:t xml:space="preserve">## [1]  7 19</w:t>
+      </w:r>
+      <w:r>
+        <w:br/>
+      </w:r>
+      <w:r>
+        <w:rPr>
+          <w:rStyle w:val="VerbatimChar"/>
+        </w:rPr>
+        <w:t xml:space="preserve">## </w:t>
+      </w:r>
+      <w:r>
+        <w:br/>
+      </w:r>
+      <w:r>
+        <w:rPr>
+          <w:rStyle w:val="VerbatimChar"/>
+        </w:rPr>
+        <w:t xml:space="preserve">## [[34]]</w:t>
+      </w:r>
+      <w:r>
+        <w:br/>
+      </w:r>
+      <w:r>
+        <w:rPr>
+          <w:rStyle w:val="VerbatimChar"/>
+        </w:rPr>
+        <w:t xml:space="preserve">## [1]  7 19</w:t>
+      </w:r>
+      <w:r>
+        <w:br/>
+      </w:r>
+      <w:r>
+        <w:rPr>
+          <w:rStyle w:val="VerbatimChar"/>
+        </w:rPr>
+        <w:t xml:space="preserve">## </w:t>
+      </w:r>
+      <w:r>
+        <w:br/>
+      </w:r>
+      <w:r>
+        <w:rPr>
+          <w:rStyle w:val="VerbatimChar"/>
+        </w:rPr>
+        <w:t xml:space="preserve">## [[35]]</w:t>
+      </w:r>
+      <w:r>
+        <w:br/>
+      </w:r>
+      <w:r>
+        <w:rPr>
+          <w:rStyle w:val="VerbatimChar"/>
+        </w:rPr>
+        <w:t xml:space="preserve">## [1] 12 13</w:t>
+      </w:r>
+      <w:r>
+        <w:br/>
+      </w:r>
+      <w:r>
+        <w:rPr>
+          <w:rStyle w:val="VerbatimChar"/>
+        </w:rPr>
+        <w:t xml:space="preserve">## </w:t>
+      </w:r>
+      <w:r>
+        <w:br/>
+      </w:r>
+      <w:r>
+        <w:rPr>
+          <w:rStyle w:val="VerbatimChar"/>
+        </w:rPr>
+        <w:t xml:space="preserve">## [[36]]</w:t>
+      </w:r>
+      <w:r>
+        <w:br/>
+      </w:r>
+      <w:r>
+        <w:rPr>
+          <w:rStyle w:val="VerbatimChar"/>
+        </w:rPr>
+        <w:t xml:space="preserve">## [1] 12 13</w:t>
+      </w:r>
+      <w:r>
+        <w:br/>
+      </w:r>
+      <w:r>
+        <w:rPr>
+          <w:rStyle w:val="VerbatimChar"/>
+        </w:rPr>
+        <w:t xml:space="preserve">## </w:t>
+      </w:r>
+      <w:r>
+        <w:br/>
+      </w:r>
+      <w:r>
+        <w:rPr>
+          <w:rStyle w:val="VerbatimChar"/>
+        </w:rPr>
+        <w:t xml:space="preserve">## [[37]]</w:t>
+      </w:r>
+      <w:r>
+        <w:br/>
+      </w:r>
+      <w:r>
+        <w:rPr>
+          <w:rStyle w:val="VerbatimChar"/>
+        </w:rPr>
+        <w:t xml:space="preserve">## [1] 10 19</w:t>
+      </w:r>
+      <w:r>
+        <w:br/>
+      </w:r>
+      <w:r>
+        <w:rPr>
+          <w:rStyle w:val="VerbatimChar"/>
+        </w:rPr>
+        <w:t xml:space="preserve">## </w:t>
+      </w:r>
+      <w:r>
+        <w:br/>
+      </w:r>
+      <w:r>
+        <w:rPr>
+          <w:rStyle w:val="VerbatimChar"/>
+        </w:rPr>
+        <w:t xml:space="preserve">## [[38]]</w:t>
+      </w:r>
+      <w:r>
+        <w:br/>
+      </w:r>
+      <w:r>
+        <w:rPr>
+          <w:rStyle w:val="VerbatimChar"/>
+        </w:rPr>
+        <w:t xml:space="preserve">## [1] 10 15</w:t>
+      </w:r>
+    </w:p>
+    <w:p>
+      <w:pPr>
+        <w:pStyle w:val="SourceCode"/>
+      </w:pPr>
+      <w:r>
+        <w:rPr>
+          <w:rStyle w:val="CommentTok"/>
+        </w:rPr>
+        <w:t xml:space="preserve">#turns list elements into two separate dataframe columns</w:t>
+      </w:r>
+      <w:r>
+        <w:br/>
+      </w:r>
+      <w:r>
+        <w:rPr>
+          <w:rStyle w:val="NormalTok"/>
+        </w:rPr>
+        <w:t xml:space="preserve">fish_temps </w:t>
+      </w:r>
+      <w:r>
+        <w:rPr>
+          <w:rStyle w:val="OtherTok"/>
+        </w:rPr>
+        <w:t xml:space="preserve">&lt;-</w:t>
+      </w:r>
+      <w:r>
+        <w:rPr>
+          <w:rStyle w:val="NormalTok"/>
+        </w:rPr>
+        <w:t xml:space="preserve"> </w:t>
+      </w:r>
+      <w:r>
+        <w:rPr>
+          <w:rStyle w:val="FunctionTok"/>
+        </w:rPr>
+        <w:t xml:space="preserve">lapply</w:t>
+      </w:r>
+      <w:r>
+        <w:rPr>
+          <w:rStyle w:val="NormalTok"/>
+        </w:rPr>
+        <w:t xml:space="preserve">(fish_temps, </w:t>
+      </w:r>
+      <w:r>
+        <w:rPr>
+          <w:rStyle w:val="ControlFlowTok"/>
+        </w:rPr>
+        <w:t xml:space="preserve">function</w:t>
+      </w:r>
+      <w:r>
+        <w:rPr>
+          <w:rStyle w:val="NormalTok"/>
+        </w:rPr>
+        <w:t xml:space="preserve">(x) { </w:t>
+      </w:r>
+      <w:r>
+        <w:br/>
+      </w:r>
+      <w:r>
+        <w:rPr>
+          <w:rStyle w:val="NormalTok"/>
+        </w:rPr>
+        <w:t xml:space="preserve">  x </w:t>
+      </w:r>
+      <w:r>
+        <w:rPr>
+          <w:rStyle w:val="OtherTok"/>
+        </w:rPr>
+        <w:t xml:space="preserve">&lt;-</w:t>
+      </w:r>
+      <w:r>
+        <w:rPr>
+          <w:rStyle w:val="NormalTok"/>
+        </w:rPr>
+        <w:t xml:space="preserve"> </w:t>
+      </w:r>
+      <w:r>
+        <w:br/>
+      </w:r>
+      <w:r>
+        <w:rPr>
+          <w:rStyle w:val="NormalTok"/>
+        </w:rPr>
+        <w:t xml:space="preserve">    </w:t>
+      </w:r>
+      <w:r>
+        <w:rPr>
+          <w:rStyle w:val="FunctionTok"/>
+        </w:rPr>
+        <w:t xml:space="preserve">as.vector</w:t>
+      </w:r>
+      <w:r>
+        <w:rPr>
+          <w:rStyle w:val="NormalTok"/>
+        </w:rPr>
+        <w:t xml:space="preserve">(x)</w:t>
+      </w:r>
+      <w:r>
+        <w:rPr>
+          <w:rStyle w:val="SpecialCharTok"/>
+        </w:rPr>
+        <w:t xml:space="preserve">%&gt;%</w:t>
+      </w:r>
+      <w:r>
+        <w:br/>
+      </w:r>
+      <w:r>
+        <w:rPr>
+          <w:rStyle w:val="NormalTok"/>
+        </w:rPr>
+        <w:t xml:space="preserve">    as.numeric </w:t>
+      </w:r>
+      <w:r>
+        <w:br/>
+      </w:r>
+      <w:r>
+        <w:rPr>
+          <w:rStyle w:val="NormalTok"/>
+        </w:rPr>
+        <w:t xml:space="preserve">  </w:t>
+      </w:r>
+      <w:r>
+        <w:rPr>
+          <w:rStyle w:val="ControlFlowTok"/>
+        </w:rPr>
+        <w:t xml:space="preserve">if</w:t>
+      </w:r>
+      <w:r>
+        <w:rPr>
+          <w:rStyle w:val="NormalTok"/>
+        </w:rPr>
         <w:t xml:space="preserve">(</w:t>
       </w:r>
       <w:r>
         <w:rPr>
-          <w:rStyle w:val="AttributeTok"/>
-        </w:rPr>
-        <w:t xml:space="preserve">split =</w:t>
+          <w:rStyle w:val="FunctionTok"/>
+        </w:rPr>
+        <w:t xml:space="preserve">length</w:t>
+      </w:r>
+      <w:r>
+        <w:rPr>
+          <w:rStyle w:val="NormalTok"/>
+        </w:rPr>
+        <w:t xml:space="preserve">(x) </w:t>
+      </w:r>
+      <w:r>
+        <w:rPr>
+          <w:rStyle w:val="SpecialCharTok"/>
+        </w:rPr>
+        <w:t xml:space="preserve">==</w:t>
       </w:r>
       <w:r>
         <w:rPr>
@@ -1157,15 +3007,129 @@
       </w:r>
       <w:r>
         <w:rPr>
-          <w:rStyle w:val="StringTok"/>
-        </w:rPr>
-        <w:t xml:space="preserve">"\u00B1|to"</w:t>
-      </w:r>
-      <w:r>
-        <w:rPr>
-          <w:rStyle w:val="NormalTok"/>
-        </w:rPr>
-        <w:t xml:space="preserve">) </w:t>
+          <w:rStyle w:val="DecValTok"/>
+        </w:rPr>
+        <w:t xml:space="preserve">2</w:t>
+      </w:r>
+      <w:r>
+        <w:rPr>
+          <w:rStyle w:val="NormalTok"/>
+        </w:rPr>
+        <w:t xml:space="preserve">){</w:t>
+      </w:r>
+      <w:r>
+        <w:br/>
+      </w:r>
+      <w:r>
+        <w:rPr>
+          <w:rStyle w:val="NormalTok"/>
+        </w:rPr>
+        <w:t xml:space="preserve">    </w:t>
+      </w:r>
+      <w:r>
+        <w:rPr>
+          <w:rStyle w:val="FunctionTok"/>
+        </w:rPr>
+        <w:t xml:space="preserve">return</w:t>
+      </w:r>
+      <w:r>
+        <w:rPr>
+          <w:rStyle w:val="NormalTok"/>
+        </w:rPr>
+        <w:t xml:space="preserve">(x)</w:t>
+      </w:r>
+      <w:r>
+        <w:br/>
+      </w:r>
+      <w:r>
+        <w:rPr>
+          <w:rStyle w:val="NormalTok"/>
+        </w:rPr>
+        <w:t xml:space="preserve">  }</w:t>
+      </w:r>
+      <w:r>
+        <w:br/>
+      </w:r>
+      <w:r>
+        <w:rPr>
+          <w:rStyle w:val="NormalTok"/>
+        </w:rPr>
+        <w:t xml:space="preserve">  </w:t>
+      </w:r>
+      <w:r>
+        <w:rPr>
+          <w:rStyle w:val="ControlFlowTok"/>
+        </w:rPr>
+        <w:t xml:space="preserve">else</w:t>
+      </w:r>
+      <w:r>
+        <w:rPr>
+          <w:rStyle w:val="NormalTok"/>
+        </w:rPr>
+        <w:t xml:space="preserve"> {</w:t>
+      </w:r>
+      <w:r>
+        <w:br/>
+      </w:r>
+      <w:r>
+        <w:rPr>
+          <w:rStyle w:val="NormalTok"/>
+        </w:rPr>
+        <w:t xml:space="preserve">    x </w:t>
+      </w:r>
+      <w:r>
+        <w:rPr>
+          <w:rStyle w:val="OtherTok"/>
+        </w:rPr>
+        <w:t xml:space="preserve">&lt;-</w:t>
+      </w:r>
+      <w:r>
+        <w:rPr>
+          <w:rStyle w:val="NormalTok"/>
+        </w:rPr>
+        <w:t xml:space="preserve"> </w:t>
+      </w:r>
+      <w:r>
+        <w:rPr>
+          <w:rStyle w:val="FunctionTok"/>
+        </w:rPr>
+        <w:t xml:space="preserve">rep</w:t>
+      </w:r>
+      <w:r>
+        <w:rPr>
+          <w:rStyle w:val="NormalTok"/>
+        </w:rPr>
+        <w:t xml:space="preserve">(x,</w:t>
+      </w:r>
+      <w:r>
+        <w:rPr>
+          <w:rStyle w:val="DecValTok"/>
+        </w:rPr>
+        <w:t xml:space="preserve">2</w:t>
+      </w:r>
+      <w:r>
+        <w:rPr>
+          <w:rStyle w:val="NormalTok"/>
+        </w:rPr>
+        <w:t xml:space="preserve">)</w:t>
+      </w:r>
+      <w:r>
+        <w:br/>
+      </w:r>
+      <w:r>
+        <w:rPr>
+          <w:rStyle w:val="NormalTok"/>
+        </w:rPr>
+        <w:t xml:space="preserve">  }</w:t>
+      </w:r>
+      <w:r>
+        <w:br/>
+      </w:r>
+      <w:r>
+        <w:rPr>
+          <w:rStyle w:val="NormalTok"/>
+        </w:rPr>
+        <w:t xml:space="preserve">}) </w:t>
       </w:r>
       <w:r>
         <w:rPr>
@@ -1174,6 +3138,36 @@
         <w:t xml:space="preserve">%&gt;%</w:t>
       </w:r>
       <w:r>
+        <w:rPr>
+          <w:rStyle w:val="NormalTok"/>
+        </w:rPr>
+        <w:t xml:space="preserve"> </w:t>
+      </w:r>
+      <w:r>
+        <w:rPr>
+          <w:rStyle w:val="FunctionTok"/>
+        </w:rPr>
+        <w:t xml:space="preserve">do.call</w:t>
+      </w:r>
+      <w:r>
+        <w:rPr>
+          <w:rStyle w:val="NormalTok"/>
+        </w:rPr>
+        <w:t xml:space="preserve">(rbind, .) </w:t>
+      </w:r>
+      <w:r>
+        <w:rPr>
+          <w:rStyle w:val="SpecialCharTok"/>
+        </w:rPr>
+        <w:t xml:space="preserve">%&gt;%</w:t>
+      </w:r>
+      <w:r>
+        <w:rPr>
+          <w:rStyle w:val="NormalTok"/>
+        </w:rPr>
+        <w:t xml:space="preserve"> </w:t>
+      </w:r>
+      <w:r>
         <w:br/>
       </w:r>
       <w:r>
@@ -1186,34 +3180,37 @@
         <w:rPr>
           <w:rStyle w:val="FunctionTok"/>
         </w:rPr>
-        <w:t xml:space="preserve">lapply</w:t>
-      </w:r>
-      <w:r>
-        <w:rPr>
-          <w:rStyle w:val="NormalTok"/>
-        </w:rPr>
-        <w:t xml:space="preserve">(., </w:t>
-      </w:r>
-      <w:r>
-        <w:rPr>
-          <w:rStyle w:val="ControlFlowTok"/>
-        </w:rPr>
-        <w:t xml:space="preserve">function</w:t>
-      </w:r>
-      <w:r>
-        <w:rPr>
-          <w:rStyle w:val="NormalTok"/>
-        </w:rPr>
-        <w:t xml:space="preserve">(x) { </w:t>
-      </w:r>
-      <w:r>
-        <w:br/>
-      </w:r>
-      <w:r>
-        <w:rPr>
-          <w:rStyle w:val="NormalTok"/>
-        </w:rPr>
-        <w:t xml:space="preserve">    x </w:t>
+        <w:t xml:space="preserve">as.data.frame</w:t>
+      </w:r>
+      <w:r>
+        <w:rPr>
+          <w:rStyle w:val="NormalTok"/>
+        </w:rPr>
+        <w:t xml:space="preserve">(.)</w:t>
+      </w:r>
+      <w:r>
+        <w:br/>
+      </w:r>
+      <w:r>
+        <w:br/>
+      </w:r>
+      <w:r>
+        <w:rPr>
+          <w:rStyle w:val="CommentTok"/>
+        </w:rPr>
+        <w:t xml:space="preserve">#creates low and high temp columns</w:t>
+      </w:r>
+      <w:r>
+        <w:br/>
+      </w:r>
+      <w:r>
+        <w:br/>
+      </w:r>
+      <w:r>
+        <w:rPr>
+          <w:rStyle w:val="NormalTok"/>
+        </w:rPr>
+        <w:t xml:space="preserve">fish_temps_low </w:t>
       </w:r>
       <w:r>
         <w:rPr>
@@ -1225,889 +3222,52 @@
         <w:rPr>
           <w:rStyle w:val="NormalTok"/>
         </w:rPr>
-        <w:t xml:space="preserve"> </w:t>
-      </w:r>
-      <w:r>
-        <w:br/>
-      </w:r>
-      <w:r>
-        <w:rPr>
-          <w:rStyle w:val="NormalTok"/>
-        </w:rPr>
-        <w:t xml:space="preserve">      </w:t>
-      </w:r>
-      <w:r>
-        <w:rPr>
-          <w:rStyle w:val="FunctionTok"/>
-        </w:rPr>
-        <w:t xml:space="preserve">as.vector</w:t>
-      </w:r>
-      <w:r>
-        <w:rPr>
-          <w:rStyle w:val="NormalTok"/>
-        </w:rPr>
-        <w:t xml:space="preserve">(x)</w:t>
+        <w:t xml:space="preserve"> fish_temps</w:t>
       </w:r>
       <w:r>
         <w:rPr>
           <w:rStyle w:val="SpecialCharTok"/>
         </w:rPr>
-        <w:t xml:space="preserve">%&gt;%</w:t>
-      </w:r>
-      <w:r>
-        <w:br/>
-      </w:r>
-      <w:r>
-        <w:rPr>
-          <w:rStyle w:val="NormalTok"/>
-        </w:rPr>
-        <w:t xml:space="preserve">      as.numeric </w:t>
-      </w:r>
-      <w:r>
-        <w:br/>
-      </w:r>
-      <w:r>
-        <w:rPr>
-          <w:rStyle w:val="NormalTok"/>
-        </w:rPr>
-        <w:t xml:space="preserve">    </w:t>
-      </w:r>
-      <w:r>
-        <w:rPr>
-          <w:rStyle w:val="ControlFlowTok"/>
-        </w:rPr>
-        <w:t xml:space="preserve">if</w:t>
-      </w:r>
-      <w:r>
-        <w:rPr>
-          <w:rStyle w:val="NormalTok"/>
-        </w:rPr>
-        <w:t xml:space="preserve">(</w:t>
-      </w:r>
-      <w:r>
-        <w:rPr>
-          <w:rStyle w:val="FunctionTok"/>
-        </w:rPr>
-        <w:t xml:space="preserve">length</w:t>
-      </w:r>
-      <w:r>
-        <w:rPr>
-          <w:rStyle w:val="NormalTok"/>
-        </w:rPr>
-        <w:t xml:space="preserve">(x) </w:t>
+        <w:t xml:space="preserve">$</w:t>
+      </w:r>
+      <w:r>
+        <w:rPr>
+          <w:rStyle w:val="NormalTok"/>
+        </w:rPr>
+        <w:t xml:space="preserve">V1</w:t>
+      </w:r>
+      <w:r>
+        <w:br/>
+      </w:r>
+      <w:r>
+        <w:rPr>
+          <w:rStyle w:val="NormalTok"/>
+        </w:rPr>
+        <w:t xml:space="preserve">fish_temps_high </w:t>
+      </w:r>
+      <w:r>
+        <w:rPr>
+          <w:rStyle w:val="OtherTok"/>
+        </w:rPr>
+        <w:t xml:space="preserve">&lt;-</w:t>
+      </w:r>
+      <w:r>
+        <w:rPr>
+          <w:rStyle w:val="NormalTok"/>
+        </w:rPr>
+        <w:t xml:space="preserve"> fish_temps</w:t>
       </w:r>
       <w:r>
         <w:rPr>
           <w:rStyle w:val="SpecialCharTok"/>
         </w:rPr>
-        <w:t xml:space="preserve">==</w:t>
-      </w:r>
-      <w:r>
-        <w:rPr>
-          <w:rStyle w:val="NormalTok"/>
-        </w:rPr>
-        <w:t xml:space="preserve"> </w:t>
-      </w:r>
-      <w:r>
-        <w:rPr>
-          <w:rStyle w:val="DecValTok"/>
-        </w:rPr>
-        <w:t xml:space="preserve">2</w:t>
-      </w:r>
-      <w:r>
-        <w:rPr>
-          <w:rStyle w:val="NormalTok"/>
-        </w:rPr>
-        <w:t xml:space="preserve">){</w:t>
-      </w:r>
-      <w:r>
-        <w:br/>
-      </w:r>
-      <w:r>
-        <w:rPr>
-          <w:rStyle w:val="NormalTok"/>
-        </w:rPr>
-        <w:t xml:space="preserve">      </w:t>
-      </w:r>
-      <w:r>
-        <w:rPr>
-          <w:rStyle w:val="FunctionTok"/>
-        </w:rPr>
-        <w:t xml:space="preserve">return</w:t>
-      </w:r>
-      <w:r>
-        <w:rPr>
-          <w:rStyle w:val="NormalTok"/>
-        </w:rPr>
-        <w:t xml:space="preserve">(x)</w:t>
-      </w:r>
-      <w:r>
-        <w:br/>
-      </w:r>
-      <w:r>
-        <w:rPr>
-          <w:rStyle w:val="NormalTok"/>
-        </w:rPr>
-        <w:t xml:space="preserve">    }</w:t>
-      </w:r>
-      <w:r>
-        <w:br/>
-      </w:r>
-      <w:r>
-        <w:rPr>
-          <w:rStyle w:val="NormalTok"/>
-        </w:rPr>
-        <w:t xml:space="preserve">    </w:t>
-      </w:r>
-      <w:r>
-        <w:rPr>
-          <w:rStyle w:val="ControlFlowTok"/>
-        </w:rPr>
-        <w:t xml:space="preserve">else</w:t>
-      </w:r>
-      <w:r>
-        <w:rPr>
-          <w:rStyle w:val="NormalTok"/>
-        </w:rPr>
-        <w:t xml:space="preserve"> {</w:t>
-      </w:r>
-      <w:r>
-        <w:br/>
-      </w:r>
-      <w:r>
-        <w:rPr>
-          <w:rStyle w:val="NormalTok"/>
-        </w:rPr>
-        <w:t xml:space="preserve">      x </w:t>
-      </w:r>
-      <w:r>
-        <w:rPr>
-          <w:rStyle w:val="OtherTok"/>
-        </w:rPr>
-        <w:t xml:space="preserve">&lt;-</w:t>
-      </w:r>
-      <w:r>
-        <w:rPr>
-          <w:rStyle w:val="NormalTok"/>
-        </w:rPr>
-        <w:t xml:space="preserve"> </w:t>
-      </w:r>
-      <w:r>
-        <w:rPr>
-          <w:rStyle w:val="FunctionTok"/>
-        </w:rPr>
-        <w:t xml:space="preserve">rep</w:t>
-      </w:r>
-      <w:r>
-        <w:rPr>
-          <w:rStyle w:val="NormalTok"/>
-        </w:rPr>
-        <w:t xml:space="preserve">(x,</w:t>
-      </w:r>
-      <w:r>
-        <w:rPr>
-          <w:rStyle w:val="DecValTok"/>
-        </w:rPr>
-        <w:t xml:space="preserve">2</w:t>
-      </w:r>
-      <w:r>
-        <w:rPr>
-          <w:rStyle w:val="NormalTok"/>
-        </w:rPr>
-        <w:t xml:space="preserve">)</w:t>
-      </w:r>
-      <w:r>
-        <w:br/>
-      </w:r>
-      <w:r>
-        <w:rPr>
-          <w:rStyle w:val="NormalTok"/>
-        </w:rPr>
-        <w:t xml:space="preserve">    }</w:t>
-      </w:r>
-      <w:r>
-        <w:br/>
-      </w:r>
-      <w:r>
-        <w:rPr>
-          <w:rStyle w:val="NormalTok"/>
-        </w:rPr>
-        <w:t xml:space="preserve">  }) </w:t>
-      </w:r>
-      <w:r>
-        <w:rPr>
-          <w:rStyle w:val="SpecialCharTok"/>
-        </w:rPr>
-        <w:t xml:space="preserve">%&gt;%</w:t>
-      </w:r>
-      <w:r>
-        <w:rPr>
-          <w:rStyle w:val="NormalTok"/>
-        </w:rPr>
-        <w:t xml:space="preserve"> </w:t>
-      </w:r>
-      <w:r>
-        <w:rPr>
-          <w:rStyle w:val="FunctionTok"/>
-        </w:rPr>
-        <w:t xml:space="preserve">do.call</w:t>
-      </w:r>
-      <w:r>
-        <w:rPr>
-          <w:rStyle w:val="NormalTok"/>
-        </w:rPr>
-        <w:t xml:space="preserve">(rbind, .) </w:t>
-      </w:r>
-      <w:r>
-        <w:rPr>
-          <w:rStyle w:val="SpecialCharTok"/>
-        </w:rPr>
-        <w:t xml:space="preserve">%&gt;%</w:t>
-      </w:r>
-      <w:r>
-        <w:br/>
-      </w:r>
-      <w:r>
-        <w:rPr>
-          <w:rStyle w:val="FunctionTok"/>
-        </w:rPr>
-        <w:t xml:space="preserve">as.data.frame</w:t>
-      </w:r>
-      <w:r>
-        <w:rPr>
-          <w:rStyle w:val="NormalTok"/>
-        </w:rPr>
-        <w:t xml:space="preserve">(.)</w:t>
-      </w:r>
-      <w:r>
-        <w:br/>
-      </w:r>
-      <w:r>
-        <w:br/>
-      </w:r>
-      <w:r>
-        <w:rPr>
-          <w:rStyle w:val="NormalTok"/>
-        </w:rPr>
-        <w:t xml:space="preserve">fish_temps_low </w:t>
-      </w:r>
-      <w:r>
-        <w:rPr>
-          <w:rStyle w:val="OtherTok"/>
-        </w:rPr>
-        <w:t xml:space="preserve">&lt;-</w:t>
-      </w:r>
-      <w:r>
-        <w:rPr>
-          <w:rStyle w:val="NormalTok"/>
-        </w:rPr>
-        <w:t xml:space="preserve"> fish_temps</w:t>
-      </w:r>
-      <w:r>
-        <w:rPr>
-          <w:rStyle w:val="SpecialCharTok"/>
-        </w:rPr>
         <w:t xml:space="preserve">$</w:t>
       </w:r>
       <w:r>
         <w:rPr>
           <w:rStyle w:val="NormalTok"/>
         </w:rPr>
-        <w:t xml:space="preserve">V1</w:t>
-      </w:r>
-      <w:r>
-        <w:br/>
-      </w:r>
-      <w:r>
-        <w:rPr>
-          <w:rStyle w:val="NormalTok"/>
-        </w:rPr>
-        <w:t xml:space="preserve">fish_temps_low[</w:t>
-      </w:r>
-      <w:r>
-        <w:rPr>
-          <w:rStyle w:val="DecValTok"/>
-        </w:rPr>
-        <w:t xml:space="preserve">8</w:t>
-      </w:r>
-      <w:r>
-        <w:rPr>
-          <w:rStyle w:val="NormalTok"/>
-        </w:rPr>
-        <w:t xml:space="preserve">] </w:t>
-      </w:r>
-      <w:r>
-        <w:rPr>
-          <w:rStyle w:val="OtherTok"/>
-        </w:rPr>
-        <w:t xml:space="preserve">&lt;-</w:t>
-      </w:r>
-      <w:r>
-        <w:rPr>
-          <w:rStyle w:val="NormalTok"/>
-        </w:rPr>
-        <w:t xml:space="preserve"> (fish_temps</w:t>
-      </w:r>
-      <w:r>
-        <w:rPr>
-          <w:rStyle w:val="SpecialCharTok"/>
-        </w:rPr>
-        <w:t xml:space="preserve">$</w:t>
-      </w:r>
-      <w:r>
-        <w:rPr>
-          <w:rStyle w:val="NormalTok"/>
-        </w:rPr>
-        <w:t xml:space="preserve">V1[</w:t>
-      </w:r>
-      <w:r>
-        <w:rPr>
-          <w:rStyle w:val="DecValTok"/>
-        </w:rPr>
-        <w:t xml:space="preserve">8</w:t>
-      </w:r>
-      <w:r>
-        <w:rPr>
-          <w:rStyle w:val="NormalTok"/>
-        </w:rPr>
-        <w:t xml:space="preserve">] </w:t>
-      </w:r>
-      <w:r>
-        <w:rPr>
-          <w:rStyle w:val="SpecialCharTok"/>
-        </w:rPr>
-        <w:t xml:space="preserve">-</w:t>
-      </w:r>
-      <w:r>
-        <w:rPr>
-          <w:rStyle w:val="NormalTok"/>
-        </w:rPr>
-        <w:t xml:space="preserve"> fish_temps</w:t>
-      </w:r>
-      <w:r>
-        <w:rPr>
-          <w:rStyle w:val="SpecialCharTok"/>
-        </w:rPr>
-        <w:t xml:space="preserve">$</w:t>
-      </w:r>
-      <w:r>
-        <w:rPr>
-          <w:rStyle w:val="NormalTok"/>
-        </w:rPr>
-        <w:t xml:space="preserve">V2[</w:t>
-      </w:r>
-      <w:r>
-        <w:rPr>
-          <w:rStyle w:val="DecValTok"/>
-        </w:rPr>
-        <w:t xml:space="preserve">8</w:t>
-      </w:r>
-      <w:r>
-        <w:rPr>
-          <w:rStyle w:val="NormalTok"/>
-        </w:rPr>
-        <w:t xml:space="preserve">])</w:t>
-      </w:r>
-      <w:r>
-        <w:br/>
-      </w:r>
-      <w:r>
-        <w:rPr>
-          <w:rStyle w:val="NormalTok"/>
-        </w:rPr>
-        <w:t xml:space="preserve">fish_temps_low[</w:t>
-      </w:r>
-      <w:r>
-        <w:rPr>
-          <w:rStyle w:val="DecValTok"/>
-        </w:rPr>
-        <w:t xml:space="preserve">113</w:t>
-      </w:r>
-      <w:r>
-        <w:rPr>
-          <w:rStyle w:val="NormalTok"/>
-        </w:rPr>
-        <w:t xml:space="preserve">] </w:t>
-      </w:r>
-      <w:r>
-        <w:rPr>
-          <w:rStyle w:val="OtherTok"/>
-        </w:rPr>
-        <w:t xml:space="preserve">&lt;-</w:t>
-      </w:r>
-      <w:r>
-        <w:rPr>
-          <w:rStyle w:val="NormalTok"/>
-        </w:rPr>
-        <w:t xml:space="preserve"> (fish_temps</w:t>
-      </w:r>
-      <w:r>
-        <w:rPr>
-          <w:rStyle w:val="SpecialCharTok"/>
-        </w:rPr>
-        <w:t xml:space="preserve">$</w:t>
-      </w:r>
-      <w:r>
-        <w:rPr>
-          <w:rStyle w:val="NormalTok"/>
-        </w:rPr>
-        <w:t xml:space="preserve">V1[</w:t>
-      </w:r>
-      <w:r>
-        <w:rPr>
-          <w:rStyle w:val="DecValTok"/>
-        </w:rPr>
-        <w:t xml:space="preserve">113</w:t>
-      </w:r>
-      <w:r>
-        <w:rPr>
-          <w:rStyle w:val="NormalTok"/>
-        </w:rPr>
-        <w:t xml:space="preserve">] </w:t>
-      </w:r>
-      <w:r>
-        <w:rPr>
-          <w:rStyle w:val="SpecialCharTok"/>
-        </w:rPr>
-        <w:t xml:space="preserve">-</w:t>
-      </w:r>
-      <w:r>
-        <w:rPr>
-          <w:rStyle w:val="NormalTok"/>
-        </w:rPr>
-        <w:t xml:space="preserve"> fish_temps</w:t>
-      </w:r>
-      <w:r>
-        <w:rPr>
-          <w:rStyle w:val="SpecialCharTok"/>
-        </w:rPr>
-        <w:t xml:space="preserve">$</w:t>
-      </w:r>
-      <w:r>
-        <w:rPr>
-          <w:rStyle w:val="NormalTok"/>
-        </w:rPr>
-        <w:t xml:space="preserve">V2[</w:t>
-      </w:r>
-      <w:r>
-        <w:rPr>
-          <w:rStyle w:val="DecValTok"/>
-        </w:rPr>
-        <w:t xml:space="preserve">113</w:t>
-      </w:r>
-      <w:r>
-        <w:rPr>
-          <w:rStyle w:val="NormalTok"/>
-        </w:rPr>
-        <w:t xml:space="preserve">])</w:t>
-      </w:r>
-      <w:r>
-        <w:br/>
-      </w:r>
-      <w:r>
-        <w:rPr>
-          <w:rStyle w:val="NormalTok"/>
-        </w:rPr>
-        <w:t xml:space="preserve">fish_temps_low[</w:t>
-      </w:r>
-      <w:r>
-        <w:rPr>
-          <w:rStyle w:val="DecValTok"/>
-        </w:rPr>
-        <w:t xml:space="preserve">114</w:t>
-      </w:r>
-      <w:r>
-        <w:rPr>
-          <w:rStyle w:val="NormalTok"/>
-        </w:rPr>
-        <w:t xml:space="preserve">] </w:t>
-      </w:r>
-      <w:r>
-        <w:rPr>
-          <w:rStyle w:val="OtherTok"/>
-        </w:rPr>
-        <w:t xml:space="preserve">&lt;-</w:t>
-      </w:r>
-      <w:r>
-        <w:rPr>
-          <w:rStyle w:val="NormalTok"/>
-        </w:rPr>
-        <w:t xml:space="preserve"> (fish_temps</w:t>
-      </w:r>
-      <w:r>
-        <w:rPr>
-          <w:rStyle w:val="SpecialCharTok"/>
-        </w:rPr>
-        <w:t xml:space="preserve">$</w:t>
-      </w:r>
-      <w:r>
-        <w:rPr>
-          <w:rStyle w:val="NormalTok"/>
-        </w:rPr>
-        <w:t xml:space="preserve">V1[</w:t>
-      </w:r>
-      <w:r>
-        <w:rPr>
-          <w:rStyle w:val="DecValTok"/>
-        </w:rPr>
-        <w:t xml:space="preserve">114</w:t>
-      </w:r>
-      <w:r>
-        <w:rPr>
-          <w:rStyle w:val="NormalTok"/>
-        </w:rPr>
-        <w:t xml:space="preserve">] </w:t>
-      </w:r>
-      <w:r>
-        <w:rPr>
-          <w:rStyle w:val="SpecialCharTok"/>
-        </w:rPr>
-        <w:t xml:space="preserve">-</w:t>
-      </w:r>
-      <w:r>
-        <w:rPr>
-          <w:rStyle w:val="NormalTok"/>
-        </w:rPr>
-        <w:t xml:space="preserve"> fish_temps</w:t>
-      </w:r>
-      <w:r>
-        <w:rPr>
-          <w:rStyle w:val="SpecialCharTok"/>
-        </w:rPr>
-        <w:t xml:space="preserve">$</w:t>
-      </w:r>
-      <w:r>
-        <w:rPr>
-          <w:rStyle w:val="NormalTok"/>
-        </w:rPr>
-        <w:t xml:space="preserve">V2[</w:t>
-      </w:r>
-      <w:r>
-        <w:rPr>
-          <w:rStyle w:val="DecValTok"/>
-        </w:rPr>
-        <w:t xml:space="preserve">114</w:t>
-      </w:r>
-      <w:r>
-        <w:rPr>
-          <w:rStyle w:val="NormalTok"/>
-        </w:rPr>
-        <w:t xml:space="preserve">])</w:t>
-      </w:r>
-      <w:r>
-        <w:br/>
-      </w:r>
-      <w:r>
-        <w:br/>
-      </w:r>
-      <w:r>
-        <w:rPr>
-          <w:rStyle w:val="NormalTok"/>
-        </w:rPr>
-        <w:t xml:space="preserve">fish_temps_high </w:t>
-      </w:r>
-      <w:r>
-        <w:rPr>
-          <w:rStyle w:val="OtherTok"/>
-        </w:rPr>
-        <w:t xml:space="preserve">&lt;-</w:t>
-      </w:r>
-      <w:r>
-        <w:rPr>
-          <w:rStyle w:val="NormalTok"/>
-        </w:rPr>
-        <w:t xml:space="preserve"> fish_temps</w:t>
-      </w:r>
-      <w:r>
-        <w:rPr>
-          <w:rStyle w:val="SpecialCharTok"/>
-        </w:rPr>
-        <w:t xml:space="preserve">$</w:t>
-      </w:r>
-      <w:r>
-        <w:rPr>
-          <w:rStyle w:val="NormalTok"/>
-        </w:rPr>
         <w:t xml:space="preserve">V2</w:t>
-      </w:r>
-      <w:r>
-        <w:br/>
-      </w:r>
-      <w:r>
-        <w:rPr>
-          <w:rStyle w:val="NormalTok"/>
-        </w:rPr>
-        <w:t xml:space="preserve">fish_temps_high[</w:t>
-      </w:r>
-      <w:r>
-        <w:rPr>
-          <w:rStyle w:val="DecValTok"/>
-        </w:rPr>
-        <w:t xml:space="preserve">8</w:t>
-      </w:r>
-      <w:r>
-        <w:rPr>
-          <w:rStyle w:val="NormalTok"/>
-        </w:rPr>
-        <w:t xml:space="preserve">] </w:t>
-      </w:r>
-      <w:r>
-        <w:rPr>
-          <w:rStyle w:val="OtherTok"/>
-        </w:rPr>
-        <w:t xml:space="preserve">&lt;-</w:t>
-      </w:r>
-      <w:r>
-        <w:rPr>
-          <w:rStyle w:val="NormalTok"/>
-        </w:rPr>
-        <w:t xml:space="preserve"> (fish_temps</w:t>
-      </w:r>
-      <w:r>
-        <w:rPr>
-          <w:rStyle w:val="SpecialCharTok"/>
-        </w:rPr>
-        <w:t xml:space="preserve">$</w:t>
-      </w:r>
-      <w:r>
-        <w:rPr>
-          <w:rStyle w:val="NormalTok"/>
-        </w:rPr>
-        <w:t xml:space="preserve">V1[</w:t>
-      </w:r>
-      <w:r>
-        <w:rPr>
-          <w:rStyle w:val="DecValTok"/>
-        </w:rPr>
-        <w:t xml:space="preserve">8</w:t>
-      </w:r>
-      <w:r>
-        <w:rPr>
-          <w:rStyle w:val="NormalTok"/>
-        </w:rPr>
-        <w:t xml:space="preserve">] </w:t>
-      </w:r>
-      <w:r>
-        <w:rPr>
-          <w:rStyle w:val="SpecialCharTok"/>
-        </w:rPr>
-        <w:t xml:space="preserve">+</w:t>
-      </w:r>
-      <w:r>
-        <w:rPr>
-          <w:rStyle w:val="NormalTok"/>
-        </w:rPr>
-        <w:t xml:space="preserve"> fish_temps</w:t>
-      </w:r>
-      <w:r>
-        <w:rPr>
-          <w:rStyle w:val="SpecialCharTok"/>
-        </w:rPr>
-        <w:t xml:space="preserve">$</w:t>
-      </w:r>
-      <w:r>
-        <w:rPr>
-          <w:rStyle w:val="NormalTok"/>
-        </w:rPr>
-        <w:t xml:space="preserve">V2[</w:t>
-      </w:r>
-      <w:r>
-        <w:rPr>
-          <w:rStyle w:val="DecValTok"/>
-        </w:rPr>
-        <w:t xml:space="preserve">8</w:t>
-      </w:r>
-      <w:r>
-        <w:rPr>
-          <w:rStyle w:val="NormalTok"/>
-        </w:rPr>
-        <w:t xml:space="preserve">])</w:t>
-      </w:r>
-      <w:r>
-        <w:br/>
-      </w:r>
-      <w:r>
-        <w:rPr>
-          <w:rStyle w:val="NormalTok"/>
-        </w:rPr>
-        <w:t xml:space="preserve">fish_temps_high[</w:t>
-      </w:r>
-      <w:r>
-        <w:rPr>
-          <w:rStyle w:val="DecValTok"/>
-        </w:rPr>
-        <w:t xml:space="preserve">113</w:t>
-      </w:r>
-      <w:r>
-        <w:rPr>
-          <w:rStyle w:val="NormalTok"/>
-        </w:rPr>
-        <w:t xml:space="preserve">] </w:t>
-      </w:r>
-      <w:r>
-        <w:rPr>
-          <w:rStyle w:val="OtherTok"/>
-        </w:rPr>
-        <w:t xml:space="preserve">&lt;-</w:t>
-      </w:r>
-      <w:r>
-        <w:rPr>
-          <w:rStyle w:val="NormalTok"/>
-        </w:rPr>
-        <w:t xml:space="preserve"> (fish_temps</w:t>
-      </w:r>
-      <w:r>
-        <w:rPr>
-          <w:rStyle w:val="SpecialCharTok"/>
-        </w:rPr>
-        <w:t xml:space="preserve">$</w:t>
-      </w:r>
-      <w:r>
-        <w:rPr>
-          <w:rStyle w:val="NormalTok"/>
-        </w:rPr>
-        <w:t xml:space="preserve">V1[</w:t>
-      </w:r>
-      <w:r>
-        <w:rPr>
-          <w:rStyle w:val="DecValTok"/>
-        </w:rPr>
-        <w:t xml:space="preserve">113</w:t>
-      </w:r>
-      <w:r>
-        <w:rPr>
-          <w:rStyle w:val="NormalTok"/>
-        </w:rPr>
-        <w:t xml:space="preserve">] </w:t>
-      </w:r>
-      <w:r>
-        <w:rPr>
-          <w:rStyle w:val="SpecialCharTok"/>
-        </w:rPr>
-        <w:t xml:space="preserve">+</w:t>
-      </w:r>
-      <w:r>
-        <w:rPr>
-          <w:rStyle w:val="NormalTok"/>
-        </w:rPr>
-        <w:t xml:space="preserve"> fish_temps</w:t>
-      </w:r>
-      <w:r>
-        <w:rPr>
-          <w:rStyle w:val="SpecialCharTok"/>
-        </w:rPr>
-        <w:t xml:space="preserve">$</w:t>
-      </w:r>
-      <w:r>
-        <w:rPr>
-          <w:rStyle w:val="NormalTok"/>
-        </w:rPr>
-        <w:t xml:space="preserve">V2[</w:t>
-      </w:r>
-      <w:r>
-        <w:rPr>
-          <w:rStyle w:val="DecValTok"/>
-        </w:rPr>
-        <w:t xml:space="preserve">113</w:t>
-      </w:r>
-      <w:r>
-        <w:rPr>
-          <w:rStyle w:val="NormalTok"/>
-        </w:rPr>
-        <w:t xml:space="preserve">])</w:t>
-      </w:r>
-      <w:r>
-        <w:br/>
-      </w:r>
-      <w:r>
-        <w:rPr>
-          <w:rStyle w:val="NormalTok"/>
-        </w:rPr>
-        <w:t xml:space="preserve">fish_temps_high[</w:t>
-      </w:r>
-      <w:r>
-        <w:rPr>
-          <w:rStyle w:val="DecValTok"/>
-        </w:rPr>
-        <w:t xml:space="preserve">114</w:t>
-      </w:r>
-      <w:r>
-        <w:rPr>
-          <w:rStyle w:val="NormalTok"/>
-        </w:rPr>
-        <w:t xml:space="preserve">] </w:t>
-      </w:r>
-      <w:r>
-        <w:rPr>
-          <w:rStyle w:val="OtherTok"/>
-        </w:rPr>
-        <w:t xml:space="preserve">&lt;-</w:t>
-      </w:r>
-      <w:r>
-        <w:rPr>
-          <w:rStyle w:val="NormalTok"/>
-        </w:rPr>
-        <w:t xml:space="preserve"> (fish_temps</w:t>
-      </w:r>
-      <w:r>
-        <w:rPr>
-          <w:rStyle w:val="SpecialCharTok"/>
-        </w:rPr>
-        <w:t xml:space="preserve">$</w:t>
-      </w:r>
-      <w:r>
-        <w:rPr>
-          <w:rStyle w:val="NormalTok"/>
-        </w:rPr>
-        <w:t xml:space="preserve">V1[</w:t>
-      </w:r>
-      <w:r>
-        <w:rPr>
-          <w:rStyle w:val="DecValTok"/>
-        </w:rPr>
-        <w:t xml:space="preserve">114</w:t>
-      </w:r>
-      <w:r>
-        <w:rPr>
-          <w:rStyle w:val="NormalTok"/>
-        </w:rPr>
-        <w:t xml:space="preserve">] </w:t>
-      </w:r>
-      <w:r>
-        <w:rPr>
-          <w:rStyle w:val="SpecialCharTok"/>
-        </w:rPr>
-        <w:t xml:space="preserve">+</w:t>
-      </w:r>
-      <w:r>
-        <w:rPr>
-          <w:rStyle w:val="NormalTok"/>
-        </w:rPr>
-        <w:t xml:space="preserve"> fish_temps</w:t>
-      </w:r>
-      <w:r>
-        <w:rPr>
-          <w:rStyle w:val="SpecialCharTok"/>
-        </w:rPr>
-        <w:t xml:space="preserve">$</w:t>
-      </w:r>
-      <w:r>
-        <w:rPr>
-          <w:rStyle w:val="NormalTok"/>
-        </w:rPr>
-        <w:t xml:space="preserve">V2[</w:t>
-      </w:r>
-      <w:r>
-        <w:rPr>
-          <w:rStyle w:val="DecValTok"/>
-        </w:rPr>
-        <w:t xml:space="preserve">114</w:t>
-      </w:r>
-      <w:r>
-        <w:rPr>
-          <w:rStyle w:val="NormalTok"/>
-        </w:rPr>
-        <w:t xml:space="preserve">])</w:t>
       </w:r>
     </w:p>
     <w:p>

</xml_diff>